<commit_message>
Added new figure descriptions
</commit_message>
<xml_diff>
--- a/Figures/Figures Description.docx
+++ b/Figures/Figures Description.docx
@@ -59,7 +59,6 @@
           <w:lang w:val="en-US"/>
         </w:rPr>
       </w:pPr>
-      <w:proofErr w:type="gramStart"/>
       <w:r>
         <w:rPr>
           <w:rFonts w:ascii="Arial" w:hAnsi="Arial" w:cs="Arial"/>
@@ -69,7 +68,6 @@
         </w:rPr>
         <w:t>Description :</w:t>
       </w:r>
-      <w:proofErr w:type="gramEnd"/>
     </w:p>
     <w:p>
       <w:pPr>
@@ -209,19 +207,8 @@
           <w:szCs w:val="16"/>
           <w:lang w:val="en-US"/>
         </w:rPr>
-        <w:t>Simple_regression_example_using_parametric_and_non_parametric_</w:t>
-      </w:r>
-      <w:proofErr w:type="gramStart"/>
-      <w:r>
-        <w:rPr>
-          <w:rFonts w:ascii="Arial" w:hAnsi="Arial" w:cs="Arial"/>
-          <w:sz w:val="16"/>
-          <w:szCs w:val="16"/>
-          <w:lang w:val="en-US"/>
-        </w:rPr>
-        <w:t>methods.ipynb</w:t>
-      </w:r>
-      <w:proofErr w:type="gramEnd"/>
+        <w:t>Simple_regression_example_using_parametric_and_non_parametric_methods.ipynb</w:t>
+      </w:r>
     </w:p>
     <w:p>
       <w:pPr>
@@ -241,6 +228,15 @@
           <w:lang w:val="en-US"/>
         </w:rPr>
         <w:t>Parametric fit (Linear fit) all cars.png</w:t>
+      </w:r>
+      <w:r>
+        <w:rPr>
+          <w:rFonts w:ascii="Arial" w:hAnsi="Arial" w:cs="Arial"/>
+          <w:sz w:val="16"/>
+          <w:szCs w:val="16"/>
+          <w:lang w:val="en-US"/>
+        </w:rPr>
+        <w:t xml:space="preserve"> </w:t>
       </w:r>
     </w:p>
     <w:p>
@@ -344,7 +340,6 @@
           <w:lang w:val="en-US"/>
         </w:rPr>
       </w:pPr>
-      <w:proofErr w:type="gramStart"/>
       <w:r>
         <w:rPr>
           <w:rFonts w:ascii="Arial" w:hAnsi="Arial" w:cs="Arial"/>
@@ -354,7 +349,6 @@
         </w:rPr>
         <w:t>Description :</w:t>
       </w:r>
-      <w:proofErr w:type="gramEnd"/>
     </w:p>
     <w:p>
       <w:pPr>
@@ -503,19 +497,8 @@
           <w:szCs w:val="16"/>
           <w:lang w:val="en-US"/>
         </w:rPr>
-        <w:t>Simple_regression_example_using_parametric_and_non_parametric_</w:t>
-      </w:r>
-      <w:proofErr w:type="gramStart"/>
-      <w:r>
-        <w:rPr>
-          <w:rFonts w:ascii="Arial" w:hAnsi="Arial" w:cs="Arial"/>
-          <w:sz w:val="16"/>
-          <w:szCs w:val="16"/>
-          <w:lang w:val="en-US"/>
-        </w:rPr>
-        <w:t>methods.ipynb</w:t>
-      </w:r>
-      <w:proofErr w:type="gramEnd"/>
+        <w:t>Simple_regression_example_using_parametric_and_non_parametric_methods.ipynb</w:t>
+      </w:r>
     </w:p>
     <w:p>
       <w:pPr>
@@ -598,7 +581,6 @@
           <w:lang w:val="en-US"/>
         </w:rPr>
       </w:pPr>
-      <w:proofErr w:type="gramStart"/>
       <w:r>
         <w:rPr>
           <w:rFonts w:ascii="Arial" w:hAnsi="Arial" w:cs="Arial"/>
@@ -608,7 +590,6 @@
         </w:rPr>
         <w:t>Description :</w:t>
       </w:r>
-      <w:proofErr w:type="gramEnd"/>
     </w:p>
     <w:p>
       <w:pPr>
@@ -746,19 +727,8 @@
           <w:szCs w:val="16"/>
           <w:lang w:val="en-US"/>
         </w:rPr>
-        <w:t>Simple_regression_example_using_parametric_and_non_parametric_</w:t>
-      </w:r>
-      <w:proofErr w:type="gramStart"/>
-      <w:r>
-        <w:rPr>
-          <w:rFonts w:ascii="Arial" w:hAnsi="Arial" w:cs="Arial"/>
-          <w:sz w:val="16"/>
-          <w:szCs w:val="16"/>
-          <w:lang w:val="en-US"/>
-        </w:rPr>
-        <w:t>methods.ipynb</w:t>
-      </w:r>
-      <w:proofErr w:type="gramEnd"/>
+        <w:t>Simple_regression_example_using_parametric_and_non_parametric_methods.ipynb</w:t>
+      </w:r>
     </w:p>
     <w:p>
       <w:pPr>
@@ -915,7 +885,6 @@
           <w:lang w:val="en-US"/>
         </w:rPr>
       </w:pPr>
-      <w:proofErr w:type="gramStart"/>
       <w:r>
         <w:rPr>
           <w:rFonts w:ascii="Arial" w:hAnsi="Arial" w:cs="Arial"/>
@@ -925,7 +894,6 @@
         </w:rPr>
         <w:t>Description :</w:t>
       </w:r>
-      <w:proofErr w:type="gramEnd"/>
     </w:p>
     <w:p>
       <w:pPr>
@@ -1084,17 +1052,7 @@
           <w:szCs w:val="16"/>
           <w:lang w:val="en-US"/>
         </w:rPr>
-        <w:t>various_</w:t>
-      </w:r>
-      <w:proofErr w:type="gramStart"/>
-      <w:r>
-        <w:rPr>
-          <w:rFonts w:ascii="Arial" w:hAnsi="Arial" w:cs="Arial"/>
-          <w:sz w:val="16"/>
-          <w:szCs w:val="16"/>
-          <w:lang w:val="en-US"/>
-        </w:rPr>
-        <w:t>orders</w:t>
+        <w:t>various_orders</w:t>
       </w:r>
       <w:r>
         <w:rPr>
@@ -1106,7 +1064,6 @@
         <w:t>.ipynb</w:t>
       </w:r>
       <w:proofErr w:type="spellEnd"/>
-      <w:proofErr w:type="gramEnd"/>
     </w:p>
     <w:p>
       <w:pPr>
@@ -1257,7 +1214,6 @@
           <w:lang w:val="en-US"/>
         </w:rPr>
       </w:pPr>
-      <w:proofErr w:type="gramStart"/>
       <w:r>
         <w:rPr>
           <w:rFonts w:ascii="Arial" w:hAnsi="Arial" w:cs="Arial"/>
@@ -1267,7 +1223,6 @@
         </w:rPr>
         <w:t>Description :</w:t>
       </w:r>
-      <w:proofErr w:type="gramEnd"/>
     </w:p>
     <w:p>
       <w:pPr>
@@ -1426,17 +1381,7 @@
           <w:szCs w:val="16"/>
           <w:lang w:val="en-US"/>
         </w:rPr>
-        <w:t>various_</w:t>
-      </w:r>
-      <w:proofErr w:type="gramStart"/>
-      <w:r>
-        <w:rPr>
-          <w:rFonts w:ascii="Arial" w:hAnsi="Arial" w:cs="Arial"/>
-          <w:sz w:val="16"/>
-          <w:szCs w:val="16"/>
-          <w:lang w:val="en-US"/>
-        </w:rPr>
-        <w:t>orders</w:t>
+        <w:t>various_orders</w:t>
       </w:r>
       <w:r>
         <w:rPr>
@@ -1448,7 +1393,6 @@
         <w:t>.ipynb</w:t>
       </w:r>
       <w:proofErr w:type="spellEnd"/>
-      <w:proofErr w:type="gramEnd"/>
     </w:p>
     <w:p>
       <w:pPr>
@@ -1610,7 +1554,6 @@
           <w:lang w:val="en-US"/>
         </w:rPr>
       </w:pPr>
-      <w:proofErr w:type="gramStart"/>
       <w:r>
         <w:rPr>
           <w:rFonts w:ascii="Arial" w:hAnsi="Arial" w:cs="Arial"/>
@@ -1620,7 +1563,6 @@
         </w:rPr>
         <w:t>Description :</w:t>
       </w:r>
-      <w:proofErr w:type="gramEnd"/>
     </w:p>
     <w:p>
       <w:pPr>
@@ -1779,17 +1721,7 @@
           <w:szCs w:val="16"/>
           <w:lang w:val="en-US"/>
         </w:rPr>
-        <w:t>various_</w:t>
-      </w:r>
-      <w:proofErr w:type="gramStart"/>
-      <w:r>
-        <w:rPr>
-          <w:rFonts w:ascii="Arial" w:hAnsi="Arial" w:cs="Arial"/>
-          <w:sz w:val="16"/>
-          <w:szCs w:val="16"/>
-          <w:lang w:val="en-US"/>
-        </w:rPr>
-        <w:t>orders</w:t>
+        <w:t>various_orders</w:t>
       </w:r>
       <w:r>
         <w:rPr>
@@ -1801,7 +1733,6 @@
         <w:t>.ipynb</w:t>
       </w:r>
       <w:proofErr w:type="spellEnd"/>
-      <w:proofErr w:type="gramEnd"/>
     </w:p>
     <w:p>
       <w:pPr>
@@ -1988,7 +1919,6 @@
           <w:lang w:val="en-US"/>
         </w:rPr>
       </w:pPr>
-      <w:proofErr w:type="gramStart"/>
       <w:r>
         <w:rPr>
           <w:rFonts w:ascii="Arial" w:hAnsi="Arial" w:cs="Arial"/>
@@ -1998,7 +1928,6 @@
         </w:rPr>
         <w:t>Description :</w:t>
       </w:r>
-      <w:proofErr w:type="gramEnd"/>
     </w:p>
     <w:p>
       <w:pPr>
@@ -2146,17 +2075,7 @@
           <w:szCs w:val="16"/>
           <w:lang w:val="en-US"/>
         </w:rPr>
-        <w:t>various_</w:t>
-      </w:r>
-      <w:proofErr w:type="gramStart"/>
-      <w:r>
-        <w:rPr>
-          <w:rFonts w:ascii="Arial" w:hAnsi="Arial" w:cs="Arial"/>
-          <w:sz w:val="16"/>
-          <w:szCs w:val="16"/>
-          <w:lang w:val="en-US"/>
-        </w:rPr>
-        <w:t>orders</w:t>
+        <w:t>various_orders</w:t>
       </w:r>
       <w:r>
         <w:rPr>
@@ -2168,7 +2087,6 @@
         <w:t>.ipynb</w:t>
       </w:r>
       <w:proofErr w:type="spellEnd"/>
-      <w:proofErr w:type="gramEnd"/>
     </w:p>
     <w:p>
       <w:pPr>
@@ -2319,7 +2237,6 @@
           <w:lang w:val="en-US"/>
         </w:rPr>
       </w:pPr>
-      <w:proofErr w:type="gramStart"/>
       <w:r>
         <w:rPr>
           <w:rFonts w:ascii="Arial" w:hAnsi="Arial" w:cs="Arial"/>
@@ -2329,7 +2246,6 @@
         </w:rPr>
         <w:t>Description :</w:t>
       </w:r>
-      <w:proofErr w:type="gramEnd"/>
     </w:p>
     <w:p>
       <w:pPr>
@@ -2453,17 +2369,7 @@
           <w:szCs w:val="16"/>
           <w:lang w:val="en-US"/>
         </w:rPr>
-        <w:t>various_</w:t>
-      </w:r>
-      <w:proofErr w:type="gramStart"/>
-      <w:r>
-        <w:rPr>
-          <w:rFonts w:ascii="Arial" w:hAnsi="Arial" w:cs="Arial"/>
-          <w:sz w:val="16"/>
-          <w:szCs w:val="16"/>
-          <w:lang w:val="en-US"/>
-        </w:rPr>
-        <w:t>orders</w:t>
+        <w:t>various_orders</w:t>
       </w:r>
       <w:r>
         <w:rPr>
@@ -2475,7 +2381,6 @@
         <w:t>.ipynb</w:t>
       </w:r>
       <w:proofErr w:type="spellEnd"/>
-      <w:proofErr w:type="gramEnd"/>
     </w:p>
     <w:p>
       <w:pPr>
@@ -2643,7 +2548,6 @@
           <w:lang w:val="en-US"/>
         </w:rPr>
       </w:pPr>
-      <w:proofErr w:type="gramStart"/>
       <w:r>
         <w:rPr>
           <w:rFonts w:ascii="Arial" w:hAnsi="Arial" w:cs="Arial"/>
@@ -2653,7 +2557,6 @@
         </w:rPr>
         <w:t>Description :</w:t>
       </w:r>
-      <w:proofErr w:type="gramEnd"/>
     </w:p>
     <w:p>
       <w:pPr>
@@ -2796,7 +2699,6 @@
         </w:rPr>
         <w:t>|</w:t>
       </w:r>
-      <w:proofErr w:type="gramStart"/>
       <w:r>
         <w:rPr>
           <w:rStyle w:val="mi"/>
@@ -2833,9 +2735,9 @@
           <w:shd w:val="clear" w:color="auto" w:fill="FFFFFF"/>
           <w:lang w:val="en-US"/>
         </w:rPr>
-        <w:t>P</w:t>
-      </w:r>
-      <w:proofErr w:type="gramEnd"/>
+        <w:t>P(</w:t>
+      </w:r>
+      <w:proofErr w:type="spellStart"/>
       <w:r>
         <w:rPr>
           <w:rStyle w:val="mjxassistivemathml"/>
@@ -2847,9 +2749,9 @@
           <w:shd w:val="clear" w:color="auto" w:fill="FFFFFF"/>
           <w:lang w:val="en-US"/>
         </w:rPr>
-        <w:t>(</w:t>
-      </w:r>
-      <w:proofErr w:type="spellStart"/>
+        <w:t>Ci|X</w:t>
+      </w:r>
+      <w:proofErr w:type="spellEnd"/>
       <w:r>
         <w:rPr>
           <w:rStyle w:val="mjxassistivemathml"/>
@@ -2861,28 +2763,14 @@
           <w:shd w:val="clear" w:color="auto" w:fill="FFFFFF"/>
           <w:lang w:val="en-US"/>
         </w:rPr>
-        <w:t>Ci|X</w:t>
-      </w:r>
-      <w:proofErr w:type="spellEnd"/>
-      <w:r>
-        <w:rPr>
-          <w:rStyle w:val="mjxassistivemathml"/>
+        <w:t>)</w:t>
+      </w:r>
+      <w:r>
+        <w:rPr>
           <w:rFonts w:ascii="Helvetica" w:hAnsi="Helvetica" w:cs="Helvetica"/>
           <w:color w:val="000000"/>
           <w:sz w:val="21"/>
           <w:szCs w:val="21"/>
-          <w:bdr w:val="none" w:sz="0" w:space="0" w:color="auto" w:frame="1"/>
-          <w:shd w:val="clear" w:color="auto" w:fill="FFFFFF"/>
-          <w:lang w:val="en-US"/>
-        </w:rPr>
-        <w:t>)</w:t>
-      </w:r>
-      <w:r>
-        <w:rPr>
-          <w:rFonts w:ascii="Helvetica" w:hAnsi="Helvetica" w:cs="Helvetica"/>
-          <w:color w:val="000000"/>
-          <w:sz w:val="21"/>
-          <w:szCs w:val="21"/>
           <w:shd w:val="clear" w:color="auto" w:fill="FFFFFF"/>
           <w:lang w:val="en-US"/>
         </w:rPr>
@@ -2944,17 +2832,7 @@
           <w:szCs w:val="16"/>
           <w:lang w:val="en-US"/>
         </w:rPr>
-        <w:t>example_of_bayesian_</w:t>
-      </w:r>
-      <w:proofErr w:type="gramStart"/>
-      <w:r>
-        <w:rPr>
-          <w:rFonts w:ascii="Arial" w:hAnsi="Arial" w:cs="Arial"/>
-          <w:sz w:val="16"/>
-          <w:szCs w:val="16"/>
-          <w:lang w:val="en-US"/>
-        </w:rPr>
-        <w:t>classification</w:t>
+        <w:t>example_of_bayesian_classification</w:t>
       </w:r>
       <w:r>
         <w:rPr>
@@ -2966,7 +2844,6 @@
         <w:t>.ipynb</w:t>
       </w:r>
       <w:proofErr w:type="spellEnd"/>
-      <w:proofErr w:type="gramEnd"/>
     </w:p>
     <w:p>
       <w:pPr>
@@ -3122,7 +2999,6 @@
           <w:lang w:val="en-US"/>
         </w:rPr>
       </w:pPr>
-      <w:proofErr w:type="gramStart"/>
       <w:r>
         <w:rPr>
           <w:rFonts w:ascii="Arial" w:hAnsi="Arial" w:cs="Arial"/>
@@ -3132,7 +3008,6 @@
         </w:rPr>
         <w:t>Description :</w:t>
       </w:r>
-      <w:proofErr w:type="gramEnd"/>
     </w:p>
     <w:p>
       <w:pPr>
@@ -3275,7 +3150,6 @@
         </w:rPr>
         <w:t>|</w:t>
       </w:r>
-      <w:proofErr w:type="gramStart"/>
       <w:r>
         <w:rPr>
           <w:rStyle w:val="mi"/>
@@ -3312,9 +3186,9 @@
           <w:shd w:val="clear" w:color="auto" w:fill="FFFFFF"/>
           <w:lang w:val="en-US"/>
         </w:rPr>
-        <w:t>P</w:t>
-      </w:r>
-      <w:proofErr w:type="gramEnd"/>
+        <w:t>P(</w:t>
+      </w:r>
+      <w:proofErr w:type="spellStart"/>
       <w:r>
         <w:rPr>
           <w:rStyle w:val="mjxassistivemathml"/>
@@ -3326,9 +3200,9 @@
           <w:shd w:val="clear" w:color="auto" w:fill="FFFFFF"/>
           <w:lang w:val="en-US"/>
         </w:rPr>
-        <w:t>(</w:t>
-      </w:r>
-      <w:proofErr w:type="spellStart"/>
+        <w:t>Ci|X</w:t>
+      </w:r>
+      <w:proofErr w:type="spellEnd"/>
       <w:r>
         <w:rPr>
           <w:rStyle w:val="mjxassistivemathml"/>
@@ -3340,28 +3214,14 @@
           <w:shd w:val="clear" w:color="auto" w:fill="FFFFFF"/>
           <w:lang w:val="en-US"/>
         </w:rPr>
-        <w:t>Ci|X</w:t>
-      </w:r>
-      <w:proofErr w:type="spellEnd"/>
-      <w:r>
-        <w:rPr>
-          <w:rStyle w:val="mjxassistivemathml"/>
+        <w:t>)</w:t>
+      </w:r>
+      <w:r>
+        <w:rPr>
           <w:rFonts w:ascii="Helvetica" w:hAnsi="Helvetica" w:cs="Helvetica"/>
           <w:color w:val="000000"/>
           <w:sz w:val="21"/>
           <w:szCs w:val="21"/>
-          <w:bdr w:val="none" w:sz="0" w:space="0" w:color="auto" w:frame="1"/>
-          <w:shd w:val="clear" w:color="auto" w:fill="FFFFFF"/>
-          <w:lang w:val="en-US"/>
-        </w:rPr>
-        <w:t>)</w:t>
-      </w:r>
-      <w:r>
-        <w:rPr>
-          <w:rFonts w:ascii="Helvetica" w:hAnsi="Helvetica" w:cs="Helvetica"/>
-          <w:color w:val="000000"/>
-          <w:sz w:val="21"/>
-          <w:szCs w:val="21"/>
           <w:shd w:val="clear" w:color="auto" w:fill="FFFFFF"/>
           <w:lang w:val="en-US"/>
         </w:rPr>
@@ -3423,17 +3283,7 @@
           <w:szCs w:val="16"/>
           <w:lang w:val="en-US"/>
         </w:rPr>
-        <w:t>example_of_bayesian_</w:t>
-      </w:r>
-      <w:proofErr w:type="gramStart"/>
-      <w:r>
-        <w:rPr>
-          <w:rFonts w:ascii="Arial" w:hAnsi="Arial" w:cs="Arial"/>
-          <w:sz w:val="16"/>
-          <w:szCs w:val="16"/>
-          <w:lang w:val="en-US"/>
-        </w:rPr>
-        <w:t>classification</w:t>
+        <w:t>example_of_bayesian_classification</w:t>
       </w:r>
       <w:r>
         <w:rPr>
@@ -3445,7 +3295,6 @@
         <w:t>.ipynb</w:t>
       </w:r>
       <w:proofErr w:type="spellEnd"/>
-      <w:proofErr w:type="gramEnd"/>
     </w:p>
     <w:p>
       <w:pPr>
@@ -3544,6 +3393,1713 @@
                     <a:xfrm>
                       <a:off x="0" y="0"/>
                       <a:ext cx="4022090" cy="2011045"/>
+                    </a:xfrm>
+                    <a:prstGeom prst="rect">
+                      <a:avLst/>
+                    </a:prstGeom>
+                  </pic:spPr>
+                </pic:pic>
+              </a:graphicData>
+            </a:graphic>
+          </wp:inline>
+        </w:drawing>
+      </w:r>
+    </w:p>
+    <w:p>
+      <w:pPr>
+        <w:rPr>
+          <w:rFonts w:ascii="Arial" w:hAnsi="Arial" w:cs="Arial"/>
+          <w:sz w:val="16"/>
+          <w:szCs w:val="16"/>
+          <w:lang w:val="en-US"/>
+        </w:rPr>
+      </w:pPr>
+      <w:r>
+        <w:rPr>
+          <w:rFonts w:ascii="Arial" w:hAnsi="Arial" w:cs="Arial"/>
+          <w:b/>
+          <w:bCs/>
+          <w:color w:val="FF0000"/>
+          <w:sz w:val="20"/>
+          <w:szCs w:val="20"/>
+          <w:lang w:val="en-US"/>
+        </w:rPr>
+        <w:t>------------------------------------------------------------------------------------------------------------------------------------------</w:t>
+      </w:r>
+    </w:p>
+    <w:p>
+      <w:pPr>
+        <w:rPr>
+          <w:rFonts w:ascii="Arial" w:hAnsi="Arial" w:cs="Arial"/>
+          <w:b/>
+          <w:bCs/>
+          <w:lang w:val="en-US"/>
+        </w:rPr>
+      </w:pPr>
+      <w:r>
+        <w:rPr>
+          <w:rFonts w:ascii="Arial" w:hAnsi="Arial" w:cs="Arial"/>
+          <w:b/>
+          <w:bCs/>
+          <w:lang w:val="en-US"/>
+        </w:rPr>
+        <w:t>Description :</w:t>
+      </w:r>
+    </w:p>
+    <w:p>
+      <w:pPr>
+        <w:rPr>
+          <w:rFonts w:ascii="Helvetica" w:hAnsi="Helvetica" w:cs="Helvetica"/>
+          <w:color w:val="000000"/>
+          <w:sz w:val="21"/>
+          <w:szCs w:val="21"/>
+          <w:shd w:val="clear" w:color="auto" w:fill="FFFFFF"/>
+          <w:lang w:val="en-US"/>
+        </w:rPr>
+      </w:pPr>
+      <w:r>
+        <w:rPr>
+          <w:rFonts w:ascii="Helvetica" w:hAnsi="Helvetica" w:cs="Helvetica"/>
+          <w:color w:val="000000"/>
+          <w:sz w:val="21"/>
+          <w:szCs w:val="21"/>
+          <w:shd w:val="clear" w:color="auto" w:fill="FFFFFF"/>
+          <w:lang w:val="en-US"/>
+        </w:rPr>
+        <w:t>Easy 1-D example of Bayesian classification</w:t>
+      </w:r>
+      <w:r>
+        <w:rPr>
+          <w:rFonts w:ascii="Helvetica" w:hAnsi="Helvetica" w:cs="Helvetica"/>
+          <w:color w:val="000000"/>
+          <w:sz w:val="21"/>
+          <w:szCs w:val="21"/>
+          <w:shd w:val="clear" w:color="auto" w:fill="FFFFFF"/>
+          <w:lang w:val="en-US"/>
+        </w:rPr>
+        <w:t>. </w:t>
+      </w:r>
+    </w:p>
+    <w:p>
+      <w:pPr>
+        <w:rPr>
+          <w:rFonts w:ascii="Arial" w:hAnsi="Arial" w:cs="Arial"/>
+          <w:b/>
+          <w:bCs/>
+          <w:lang w:val="en-US"/>
+        </w:rPr>
+      </w:pPr>
+      <w:r>
+        <w:rPr>
+          <w:rFonts w:ascii="Arial" w:hAnsi="Arial" w:cs="Arial"/>
+          <w:b/>
+          <w:bCs/>
+          <w:lang w:val="en-US"/>
+        </w:rPr>
+        <w:t>Source</w:t>
+      </w:r>
+      <w:r>
+        <w:rPr>
+          <w:rFonts w:ascii="Arial" w:hAnsi="Arial" w:cs="Arial"/>
+          <w:b/>
+          <w:bCs/>
+          <w:lang w:val="en-US"/>
+        </w:rPr>
+        <w:t>s</w:t>
+      </w:r>
+      <w:r>
+        <w:rPr>
+          <w:rFonts w:ascii="Arial" w:hAnsi="Arial" w:cs="Arial"/>
+          <w:b/>
+          <w:bCs/>
+          <w:lang w:val="en-US"/>
+        </w:rPr>
+        <w:t>:</w:t>
+      </w:r>
+    </w:p>
+    <w:p>
+      <w:pPr>
+        <w:ind w:left="708"/>
+        <w:rPr>
+          <w:rFonts w:ascii="Arial" w:hAnsi="Arial" w:cs="Arial"/>
+          <w:sz w:val="16"/>
+          <w:szCs w:val="16"/>
+          <w:lang w:val="en-US"/>
+        </w:rPr>
+      </w:pPr>
+      <w:r>
+        <w:rPr>
+          <w:rFonts w:ascii="Arial" w:hAnsi="Arial" w:cs="Arial"/>
+          <w:sz w:val="16"/>
+          <w:szCs w:val="16"/>
+          <w:lang w:val="en-US"/>
+        </w:rPr>
+        <w:t>examples_of_1D_Bayesian_classifications</w:t>
+      </w:r>
+      <w:r>
+        <w:rPr>
+          <w:rFonts w:ascii="Arial" w:hAnsi="Arial" w:cs="Arial"/>
+          <w:sz w:val="16"/>
+          <w:szCs w:val="16"/>
+          <w:lang w:val="en-US"/>
+        </w:rPr>
+        <w:t>.ipynb</w:t>
+      </w:r>
+    </w:p>
+    <w:p>
+      <w:pPr>
+        <w:ind w:left="708"/>
+        <w:rPr>
+          <w:rFonts w:ascii="Arial" w:hAnsi="Arial" w:cs="Arial"/>
+          <w:sz w:val="16"/>
+          <w:szCs w:val="16"/>
+          <w:lang w:val="en-US"/>
+        </w:rPr>
+      </w:pPr>
+      <w:r>
+        <w:rPr>
+          <w:rFonts w:ascii="Arial" w:hAnsi="Arial" w:cs="Arial"/>
+          <w:sz w:val="16"/>
+          <w:szCs w:val="16"/>
+          <w:lang w:val="en-US"/>
+        </w:rPr>
+        <w:t>Easy 1-D Bayesian classification</w:t>
+      </w:r>
+      <w:r>
+        <w:rPr>
+          <w:rFonts w:ascii="Arial" w:hAnsi="Arial" w:cs="Arial"/>
+          <w:sz w:val="16"/>
+          <w:szCs w:val="16"/>
+          <w:lang w:val="en-US"/>
+        </w:rPr>
+        <w:t>.png</w:t>
+      </w:r>
+    </w:p>
+    <w:p>
+      <w:pPr>
+        <w:ind w:left="708"/>
+        <w:rPr>
+          <w:lang w:val="en-US"/>
+        </w:rPr>
+      </w:pPr>
+      <w:r>
+        <w:rPr>
+          <w:rFonts w:ascii="Arial" w:hAnsi="Arial" w:cs="Arial"/>
+          <w:sz w:val="16"/>
+          <w:szCs w:val="16"/>
+          <w:lang w:val="en-US"/>
+        </w:rPr>
+        <w:t>Easy 1-D Bayesian classification</w:t>
+      </w:r>
+      <w:r>
+        <w:rPr>
+          <w:rFonts w:ascii="Arial" w:hAnsi="Arial" w:cs="Arial"/>
+          <w:sz w:val="16"/>
+          <w:szCs w:val="16"/>
+          <w:lang w:val="en-US"/>
+        </w:rPr>
+        <w:t>.pdf</w:t>
+      </w:r>
+    </w:p>
+    <w:p>
+      <w:pPr>
+        <w:rPr>
+          <w:lang w:val="en-US"/>
+        </w:rPr>
+      </w:pPr>
+      <w:r>
+        <w:rPr>
+          <w:noProof/>
+          <w:lang w:val="en-US"/>
+        </w:rPr>
+        <w:drawing>
+          <wp:inline distT="0" distB="0" distL="0" distR="0" wp14:anchorId="4FACFF58" wp14:editId="1710E29F">
+            <wp:extent cx="3253740" cy="1952036"/>
+            <wp:effectExtent l="0" t="0" r="3810" b="0"/>
+            <wp:docPr id="6" name="Image 6"/>
+            <wp:cNvGraphicFramePr>
+              <a:graphicFrameLocks xmlns:a="http://schemas.openxmlformats.org/drawingml/2006/main" noChangeAspect="1"/>
+            </wp:cNvGraphicFramePr>
+            <a:graphic xmlns:a="http://schemas.openxmlformats.org/drawingml/2006/main">
+              <a:graphicData uri="http://schemas.openxmlformats.org/drawingml/2006/picture">
+                <pic:pic xmlns:pic="http://schemas.openxmlformats.org/drawingml/2006/picture">
+                  <pic:nvPicPr>
+                    <pic:cNvPr id="6" name="Image 6"/>
+                    <pic:cNvPicPr/>
+                  </pic:nvPicPr>
+                  <pic:blipFill>
+                    <a:blip r:embed="rId14">
+                      <a:extLst>
+                        <a:ext uri="{28A0092B-C50C-407E-A947-70E740481C1C}">
+                          <a14:useLocalDpi xmlns:a14="http://schemas.microsoft.com/office/drawing/2010/main" val="0"/>
+                        </a:ext>
+                      </a:extLst>
+                    </a:blip>
+                    <a:stretch>
+                      <a:fillRect/>
+                    </a:stretch>
+                  </pic:blipFill>
+                  <pic:spPr>
+                    <a:xfrm>
+                      <a:off x="0" y="0"/>
+                      <a:ext cx="3274823" cy="1964684"/>
+                    </a:xfrm>
+                    <a:prstGeom prst="rect">
+                      <a:avLst/>
+                    </a:prstGeom>
+                  </pic:spPr>
+                </pic:pic>
+              </a:graphicData>
+            </a:graphic>
+          </wp:inline>
+        </w:drawing>
+      </w:r>
+    </w:p>
+    <w:p>
+      <w:pPr>
+        <w:rPr>
+          <w:lang w:val="en-US"/>
+        </w:rPr>
+      </w:pPr>
+      <w:r>
+        <w:rPr>
+          <w:lang w:val="en-US"/>
+        </w:rPr>
+        <w:br w:type="page"/>
+      </w:r>
+    </w:p>
+    <w:p>
+      <w:pPr>
+        <w:rPr>
+          <w:rFonts w:ascii="Arial" w:hAnsi="Arial" w:cs="Arial"/>
+          <w:sz w:val="16"/>
+          <w:szCs w:val="16"/>
+          <w:lang w:val="en-US"/>
+        </w:rPr>
+      </w:pPr>
+      <w:r>
+        <w:rPr>
+          <w:rFonts w:ascii="Arial" w:hAnsi="Arial" w:cs="Arial"/>
+          <w:b/>
+          <w:bCs/>
+          <w:color w:val="FF0000"/>
+          <w:sz w:val="20"/>
+          <w:szCs w:val="20"/>
+          <w:lang w:val="en-US"/>
+        </w:rPr>
+        <w:lastRenderedPageBreak/>
+        <w:t>------------------------------------------------------------------------------------------------------------------------------------------</w:t>
+      </w:r>
+    </w:p>
+    <w:p>
+      <w:pPr>
+        <w:rPr>
+          <w:rFonts w:ascii="Arial" w:hAnsi="Arial" w:cs="Arial"/>
+          <w:b/>
+          <w:bCs/>
+          <w:lang w:val="en-US"/>
+        </w:rPr>
+      </w:pPr>
+      <w:r>
+        <w:rPr>
+          <w:rFonts w:ascii="Arial" w:hAnsi="Arial" w:cs="Arial"/>
+          <w:b/>
+          <w:bCs/>
+          <w:lang w:val="en-US"/>
+        </w:rPr>
+        <w:t>Description :</w:t>
+      </w:r>
+    </w:p>
+    <w:p>
+      <w:pPr>
+        <w:rPr>
+          <w:rFonts w:ascii="Helvetica" w:hAnsi="Helvetica" w:cs="Helvetica"/>
+          <w:color w:val="000000"/>
+          <w:sz w:val="21"/>
+          <w:szCs w:val="21"/>
+          <w:shd w:val="clear" w:color="auto" w:fill="FFFFFF"/>
+          <w:lang w:val="en-US"/>
+        </w:rPr>
+      </w:pPr>
+      <w:r>
+        <w:rPr>
+          <w:rFonts w:ascii="Helvetica" w:hAnsi="Helvetica" w:cs="Helvetica"/>
+          <w:color w:val="000000"/>
+          <w:sz w:val="21"/>
+          <w:szCs w:val="21"/>
+          <w:shd w:val="clear" w:color="auto" w:fill="FFFFFF"/>
+          <w:lang w:val="en-US"/>
+        </w:rPr>
+        <w:t>Hard</w:t>
+      </w:r>
+      <w:r>
+        <w:rPr>
+          <w:rFonts w:ascii="Helvetica" w:hAnsi="Helvetica" w:cs="Helvetica"/>
+          <w:color w:val="000000"/>
+          <w:sz w:val="21"/>
+          <w:szCs w:val="21"/>
+          <w:shd w:val="clear" w:color="auto" w:fill="FFFFFF"/>
+          <w:lang w:val="en-US"/>
+        </w:rPr>
+        <w:t xml:space="preserve"> 1-D example of Bayesian classification</w:t>
+      </w:r>
+      <w:r>
+        <w:rPr>
+          <w:rFonts w:ascii="Helvetica" w:hAnsi="Helvetica" w:cs="Helvetica"/>
+          <w:color w:val="000000"/>
+          <w:sz w:val="21"/>
+          <w:szCs w:val="21"/>
+          <w:shd w:val="clear" w:color="auto" w:fill="FFFFFF"/>
+          <w:lang w:val="en-US"/>
+        </w:rPr>
+        <w:t>. </w:t>
+      </w:r>
+    </w:p>
+    <w:p>
+      <w:pPr>
+        <w:rPr>
+          <w:rFonts w:ascii="Arial" w:hAnsi="Arial" w:cs="Arial"/>
+          <w:b/>
+          <w:bCs/>
+          <w:lang w:val="en-US"/>
+        </w:rPr>
+      </w:pPr>
+      <w:r>
+        <w:rPr>
+          <w:rFonts w:ascii="Arial" w:hAnsi="Arial" w:cs="Arial"/>
+          <w:b/>
+          <w:bCs/>
+          <w:lang w:val="en-US"/>
+        </w:rPr>
+        <w:t>Source</w:t>
+      </w:r>
+      <w:r>
+        <w:rPr>
+          <w:rFonts w:ascii="Arial" w:hAnsi="Arial" w:cs="Arial"/>
+          <w:b/>
+          <w:bCs/>
+          <w:lang w:val="en-US"/>
+        </w:rPr>
+        <w:t>s</w:t>
+      </w:r>
+      <w:r>
+        <w:rPr>
+          <w:rFonts w:ascii="Arial" w:hAnsi="Arial" w:cs="Arial"/>
+          <w:b/>
+          <w:bCs/>
+          <w:lang w:val="en-US"/>
+        </w:rPr>
+        <w:t>:</w:t>
+      </w:r>
+    </w:p>
+    <w:p>
+      <w:pPr>
+        <w:ind w:left="708"/>
+        <w:rPr>
+          <w:rFonts w:ascii="Arial" w:hAnsi="Arial" w:cs="Arial"/>
+          <w:sz w:val="16"/>
+          <w:szCs w:val="16"/>
+          <w:lang w:val="en-US"/>
+        </w:rPr>
+      </w:pPr>
+      <w:r>
+        <w:rPr>
+          <w:rFonts w:ascii="Arial" w:hAnsi="Arial" w:cs="Arial"/>
+          <w:sz w:val="16"/>
+          <w:szCs w:val="16"/>
+          <w:lang w:val="en-US"/>
+        </w:rPr>
+        <w:t>examples_of_1D_Bayesian_classifications</w:t>
+      </w:r>
+      <w:r>
+        <w:rPr>
+          <w:rFonts w:ascii="Arial" w:hAnsi="Arial" w:cs="Arial"/>
+          <w:sz w:val="16"/>
+          <w:szCs w:val="16"/>
+          <w:lang w:val="en-US"/>
+        </w:rPr>
+        <w:t>.ipynb</w:t>
+      </w:r>
+    </w:p>
+    <w:p>
+      <w:pPr>
+        <w:ind w:left="708"/>
+        <w:rPr>
+          <w:rFonts w:ascii="Arial" w:hAnsi="Arial" w:cs="Arial"/>
+          <w:sz w:val="16"/>
+          <w:szCs w:val="16"/>
+          <w:lang w:val="en-US"/>
+        </w:rPr>
+      </w:pPr>
+      <w:r>
+        <w:rPr>
+          <w:rFonts w:ascii="Arial" w:hAnsi="Arial" w:cs="Arial"/>
+          <w:sz w:val="16"/>
+          <w:szCs w:val="16"/>
+          <w:lang w:val="en-US"/>
+        </w:rPr>
+        <w:t>Hard</w:t>
+      </w:r>
+      <w:r>
+        <w:rPr>
+          <w:rFonts w:ascii="Arial" w:hAnsi="Arial" w:cs="Arial"/>
+          <w:sz w:val="16"/>
+          <w:szCs w:val="16"/>
+          <w:lang w:val="en-US"/>
+        </w:rPr>
+        <w:t xml:space="preserve"> 1-D Bayesian classification</w:t>
+      </w:r>
+      <w:r>
+        <w:rPr>
+          <w:rFonts w:ascii="Arial" w:hAnsi="Arial" w:cs="Arial"/>
+          <w:sz w:val="16"/>
+          <w:szCs w:val="16"/>
+          <w:lang w:val="en-US"/>
+        </w:rPr>
+        <w:t>.png</w:t>
+      </w:r>
+    </w:p>
+    <w:p>
+      <w:pPr>
+        <w:ind w:left="708"/>
+        <w:rPr>
+          <w:lang w:val="en-US"/>
+        </w:rPr>
+      </w:pPr>
+      <w:r>
+        <w:rPr>
+          <w:rFonts w:ascii="Arial" w:hAnsi="Arial" w:cs="Arial"/>
+          <w:sz w:val="16"/>
+          <w:szCs w:val="16"/>
+          <w:lang w:val="en-US"/>
+        </w:rPr>
+        <w:t>Hard</w:t>
+      </w:r>
+      <w:r>
+        <w:rPr>
+          <w:rFonts w:ascii="Arial" w:hAnsi="Arial" w:cs="Arial"/>
+          <w:sz w:val="16"/>
+          <w:szCs w:val="16"/>
+          <w:lang w:val="en-US"/>
+        </w:rPr>
+        <w:t xml:space="preserve"> 1-D Bayesian classification</w:t>
+      </w:r>
+      <w:r>
+        <w:rPr>
+          <w:rFonts w:ascii="Arial" w:hAnsi="Arial" w:cs="Arial"/>
+          <w:sz w:val="16"/>
+          <w:szCs w:val="16"/>
+          <w:lang w:val="en-US"/>
+        </w:rPr>
+        <w:t>.pdf</w:t>
+      </w:r>
+    </w:p>
+    <w:p>
+      <w:pPr>
+        <w:rPr>
+          <w:lang w:val="en-US"/>
+        </w:rPr>
+      </w:pPr>
+      <w:r>
+        <w:rPr>
+          <w:noProof/>
+          <w:lang w:val="en-US"/>
+        </w:rPr>
+        <w:drawing>
+          <wp:inline distT="0" distB="0" distL="0" distR="0" wp14:anchorId="4EE5F02D" wp14:editId="299BA590">
+            <wp:extent cx="3292825" cy="1975485"/>
+            <wp:effectExtent l="0" t="0" r="3175" b="5715"/>
+            <wp:docPr id="7" name="Image 7"/>
+            <wp:cNvGraphicFramePr>
+              <a:graphicFrameLocks xmlns:a="http://schemas.openxmlformats.org/drawingml/2006/main" noChangeAspect="1"/>
+            </wp:cNvGraphicFramePr>
+            <a:graphic xmlns:a="http://schemas.openxmlformats.org/drawingml/2006/main">
+              <a:graphicData uri="http://schemas.openxmlformats.org/drawingml/2006/picture">
+                <pic:pic xmlns:pic="http://schemas.openxmlformats.org/drawingml/2006/picture">
+                  <pic:nvPicPr>
+                    <pic:cNvPr id="7" name="Image 7"/>
+                    <pic:cNvPicPr/>
+                  </pic:nvPicPr>
+                  <pic:blipFill>
+                    <a:blip r:embed="rId15">
+                      <a:extLst>
+                        <a:ext uri="{28A0092B-C50C-407E-A947-70E740481C1C}">
+                          <a14:useLocalDpi xmlns:a14="http://schemas.microsoft.com/office/drawing/2010/main" val="0"/>
+                        </a:ext>
+                      </a:extLst>
+                    </a:blip>
+                    <a:stretch>
+                      <a:fillRect/>
+                    </a:stretch>
+                  </pic:blipFill>
+                  <pic:spPr>
+                    <a:xfrm>
+                      <a:off x="0" y="0"/>
+                      <a:ext cx="3319578" cy="1991535"/>
+                    </a:xfrm>
+                    <a:prstGeom prst="rect">
+                      <a:avLst/>
+                    </a:prstGeom>
+                  </pic:spPr>
+                </pic:pic>
+              </a:graphicData>
+            </a:graphic>
+          </wp:inline>
+        </w:drawing>
+      </w:r>
+    </w:p>
+    <w:p>
+      <w:pPr>
+        <w:rPr>
+          <w:rFonts w:ascii="Arial" w:hAnsi="Arial" w:cs="Arial"/>
+          <w:sz w:val="16"/>
+          <w:szCs w:val="16"/>
+          <w:lang w:val="en-US"/>
+        </w:rPr>
+      </w:pPr>
+      <w:r>
+        <w:rPr>
+          <w:rFonts w:ascii="Arial" w:hAnsi="Arial" w:cs="Arial"/>
+          <w:b/>
+          <w:bCs/>
+          <w:color w:val="FF0000"/>
+          <w:sz w:val="20"/>
+          <w:szCs w:val="20"/>
+          <w:lang w:val="en-US"/>
+        </w:rPr>
+        <w:t>------------------------------------------------------------------------------------------------------------------------------------------</w:t>
+      </w:r>
+    </w:p>
+    <w:p>
+      <w:pPr>
+        <w:rPr>
+          <w:rFonts w:ascii="Arial" w:hAnsi="Arial" w:cs="Arial"/>
+          <w:b/>
+          <w:bCs/>
+          <w:lang w:val="en-US"/>
+        </w:rPr>
+      </w:pPr>
+      <w:r>
+        <w:rPr>
+          <w:rFonts w:ascii="Arial" w:hAnsi="Arial" w:cs="Arial"/>
+          <w:b/>
+          <w:bCs/>
+          <w:lang w:val="en-US"/>
+        </w:rPr>
+        <w:t>Description :</w:t>
+      </w:r>
+    </w:p>
+    <w:p>
+      <w:pPr>
+        <w:rPr>
+          <w:rFonts w:ascii="Helvetica" w:hAnsi="Helvetica" w:cs="Helvetica"/>
+          <w:color w:val="000000"/>
+          <w:sz w:val="21"/>
+          <w:szCs w:val="21"/>
+          <w:shd w:val="clear" w:color="auto" w:fill="FFFFFF"/>
+          <w:lang w:val="en-US"/>
+        </w:rPr>
+      </w:pPr>
+      <w:r>
+        <w:rPr>
+          <w:rFonts w:ascii="Helvetica" w:hAnsi="Helvetica" w:cs="Helvetica"/>
+          <w:color w:val="000000"/>
+          <w:sz w:val="21"/>
+          <w:szCs w:val="21"/>
+          <w:shd w:val="clear" w:color="auto" w:fill="FFFFFF"/>
+          <w:lang w:val="en-US"/>
+        </w:rPr>
+        <w:t xml:space="preserve">Explanation of the </w:t>
+      </w:r>
+      <w:r>
+        <w:rPr>
+          <w:rFonts w:ascii="Helvetica" w:hAnsi="Helvetica" w:cs="Helvetica"/>
+          <w:color w:val="000000"/>
+          <w:sz w:val="21"/>
+          <w:szCs w:val="21"/>
+          <w:shd w:val="clear" w:color="auto" w:fill="FFFFFF"/>
+          <w:lang w:val="en-US"/>
+        </w:rPr>
+        <w:t>MSE</w:t>
+      </w:r>
+      <w:r>
+        <w:rPr>
+          <w:rFonts w:ascii="Helvetica" w:hAnsi="Helvetica" w:cs="Helvetica"/>
+          <w:color w:val="000000"/>
+          <w:sz w:val="21"/>
+          <w:szCs w:val="21"/>
+          <w:shd w:val="clear" w:color="auto" w:fill="FFFFFF"/>
+          <w:lang w:val="en-US"/>
+        </w:rPr>
+        <w:t xml:space="preserve">, </w:t>
+      </w:r>
+      <w:r>
+        <w:rPr>
+          <w:rFonts w:ascii="Helvetica" w:hAnsi="Helvetica" w:cs="Helvetica"/>
+          <w:color w:val="000000"/>
+          <w:sz w:val="21"/>
+          <w:szCs w:val="21"/>
+          <w:shd w:val="clear" w:color="auto" w:fill="FFFFFF"/>
+          <w:lang w:val="en-US"/>
+        </w:rPr>
+        <w:t>Bias</w:t>
+      </w:r>
+      <w:r>
+        <w:rPr>
+          <w:rFonts w:ascii="Helvetica" w:hAnsi="Helvetica" w:cs="Helvetica"/>
+          <w:color w:val="000000"/>
+          <w:sz w:val="21"/>
+          <w:szCs w:val="21"/>
+          <w:shd w:val="clear" w:color="auto" w:fill="FFFFFF"/>
+          <w:lang w:val="en-US"/>
+        </w:rPr>
+        <w:t xml:space="preserve"> and </w:t>
+      </w:r>
+      <w:r>
+        <w:rPr>
+          <w:rFonts w:ascii="Helvetica" w:hAnsi="Helvetica" w:cs="Helvetica"/>
+          <w:color w:val="000000"/>
+          <w:sz w:val="21"/>
+          <w:szCs w:val="21"/>
+          <w:shd w:val="clear" w:color="auto" w:fill="FFFFFF"/>
+          <w:lang w:val="en-US"/>
+        </w:rPr>
+        <w:t>Variance</w:t>
+      </w:r>
+      <w:r>
+        <w:rPr>
+          <w:rFonts w:ascii="Helvetica" w:hAnsi="Helvetica" w:cs="Helvetica"/>
+          <w:color w:val="000000"/>
+          <w:sz w:val="21"/>
+          <w:szCs w:val="21"/>
+          <w:shd w:val="clear" w:color="auto" w:fill="FFFFFF"/>
+          <w:lang w:val="en-US"/>
+        </w:rPr>
+        <w:t xml:space="preserve"> relationship</w:t>
+      </w:r>
+      <w:r>
+        <w:rPr>
+          <w:rFonts w:ascii="Helvetica" w:hAnsi="Helvetica" w:cs="Helvetica"/>
+          <w:color w:val="000000"/>
+          <w:sz w:val="21"/>
+          <w:szCs w:val="21"/>
+          <w:shd w:val="clear" w:color="auto" w:fill="FFFFFF"/>
+          <w:lang w:val="en-US"/>
+        </w:rPr>
+        <w:t>. </w:t>
+      </w:r>
+    </w:p>
+    <w:p>
+      <w:pPr>
+        <w:rPr>
+          <w:rFonts w:ascii="Arial" w:hAnsi="Arial" w:cs="Arial"/>
+          <w:b/>
+          <w:bCs/>
+          <w:lang w:val="en-US"/>
+        </w:rPr>
+      </w:pPr>
+      <w:r>
+        <w:rPr>
+          <w:rFonts w:ascii="Arial" w:hAnsi="Arial" w:cs="Arial"/>
+          <w:b/>
+          <w:bCs/>
+          <w:lang w:val="en-US"/>
+        </w:rPr>
+        <w:t>Source</w:t>
+      </w:r>
+      <w:r>
+        <w:rPr>
+          <w:rFonts w:ascii="Arial" w:hAnsi="Arial" w:cs="Arial"/>
+          <w:b/>
+          <w:bCs/>
+          <w:lang w:val="en-US"/>
+        </w:rPr>
+        <w:t>s</w:t>
+      </w:r>
+      <w:r>
+        <w:rPr>
+          <w:rFonts w:ascii="Arial" w:hAnsi="Arial" w:cs="Arial"/>
+          <w:b/>
+          <w:bCs/>
+          <w:lang w:val="en-US"/>
+        </w:rPr>
+        <w:t>:</w:t>
+      </w:r>
+    </w:p>
+    <w:p>
+      <w:pPr>
+        <w:ind w:left="708"/>
+        <w:rPr>
+          <w:rFonts w:ascii="Arial" w:hAnsi="Arial" w:cs="Arial"/>
+          <w:sz w:val="16"/>
+          <w:szCs w:val="16"/>
+          <w:lang w:val="en-US"/>
+        </w:rPr>
+      </w:pPr>
+      <w:proofErr w:type="spellStart"/>
+      <w:r>
+        <w:rPr>
+          <w:rFonts w:ascii="Arial" w:hAnsi="Arial" w:cs="Arial"/>
+          <w:sz w:val="16"/>
+          <w:szCs w:val="16"/>
+          <w:lang w:val="en-US"/>
+        </w:rPr>
+        <w:t>show_links_between_MSE_overfitting_and_underfitting</w:t>
+      </w:r>
+      <w:r>
+        <w:rPr>
+          <w:rFonts w:ascii="Arial" w:hAnsi="Arial" w:cs="Arial"/>
+          <w:sz w:val="16"/>
+          <w:szCs w:val="16"/>
+          <w:lang w:val="en-US"/>
+        </w:rPr>
+        <w:t>.ipynb</w:t>
+      </w:r>
+      <w:proofErr w:type="spellEnd"/>
+    </w:p>
+    <w:p>
+      <w:pPr>
+        <w:ind w:left="708"/>
+        <w:rPr>
+          <w:rFonts w:ascii="Arial" w:hAnsi="Arial" w:cs="Arial"/>
+          <w:sz w:val="16"/>
+          <w:szCs w:val="16"/>
+          <w:lang w:val="en-US"/>
+        </w:rPr>
+      </w:pPr>
+      <w:r>
+        <w:rPr>
+          <w:rFonts w:ascii="Arial" w:hAnsi="Arial" w:cs="Arial"/>
+          <w:sz w:val="16"/>
+          <w:szCs w:val="16"/>
+          <w:lang w:val="en-US"/>
+        </w:rPr>
+        <w:t>MSE_Bias_Variance</w:t>
+      </w:r>
+      <w:r>
+        <w:rPr>
+          <w:rFonts w:ascii="Arial" w:hAnsi="Arial" w:cs="Arial"/>
+          <w:sz w:val="16"/>
+          <w:szCs w:val="16"/>
+          <w:lang w:val="en-US"/>
+        </w:rPr>
+        <w:t>.png</w:t>
+      </w:r>
+    </w:p>
+    <w:p>
+      <w:pPr>
+        <w:ind w:left="708"/>
+        <w:rPr>
+          <w:lang w:val="en-US"/>
+        </w:rPr>
+      </w:pPr>
+      <w:r>
+        <w:rPr>
+          <w:rFonts w:ascii="Arial" w:hAnsi="Arial" w:cs="Arial"/>
+          <w:sz w:val="16"/>
+          <w:szCs w:val="16"/>
+          <w:lang w:val="en-US"/>
+        </w:rPr>
+        <w:t>MSE_Bias_Variance</w:t>
+      </w:r>
+      <w:r>
+        <w:rPr>
+          <w:rFonts w:ascii="Arial" w:hAnsi="Arial" w:cs="Arial"/>
+          <w:sz w:val="16"/>
+          <w:szCs w:val="16"/>
+          <w:lang w:val="en-US"/>
+        </w:rPr>
+        <w:t>.pdf</w:t>
+      </w:r>
+    </w:p>
+    <w:p>
+      <w:pPr>
+        <w:rPr>
+          <w:lang w:val="en-US"/>
+        </w:rPr>
+      </w:pPr>
+      <w:r>
+        <w:rPr>
+          <w:noProof/>
+          <w:lang w:val="en-US"/>
+        </w:rPr>
+        <w:drawing>
+          <wp:inline distT="0" distB="0" distL="0" distR="0" wp14:anchorId="303F6ECE" wp14:editId="32A6BADD">
+            <wp:extent cx="4152900" cy="2076450"/>
+            <wp:effectExtent l="0" t="0" r="0" b="0"/>
+            <wp:docPr id="8" name="Image 8"/>
+            <wp:cNvGraphicFramePr>
+              <a:graphicFrameLocks xmlns:a="http://schemas.openxmlformats.org/drawingml/2006/main" noChangeAspect="1"/>
+            </wp:cNvGraphicFramePr>
+            <a:graphic xmlns:a="http://schemas.openxmlformats.org/drawingml/2006/main">
+              <a:graphicData uri="http://schemas.openxmlformats.org/drawingml/2006/picture">
+                <pic:pic xmlns:pic="http://schemas.openxmlformats.org/drawingml/2006/picture">
+                  <pic:nvPicPr>
+                    <pic:cNvPr id="8" name="Image 8"/>
+                    <pic:cNvPicPr/>
+                  </pic:nvPicPr>
+                  <pic:blipFill>
+                    <a:blip r:embed="rId16">
+                      <a:extLst>
+                        <a:ext uri="{28A0092B-C50C-407E-A947-70E740481C1C}">
+                          <a14:useLocalDpi xmlns:a14="http://schemas.microsoft.com/office/drawing/2010/main" val="0"/>
+                        </a:ext>
+                      </a:extLst>
+                    </a:blip>
+                    <a:stretch>
+                      <a:fillRect/>
+                    </a:stretch>
+                  </pic:blipFill>
+                  <pic:spPr>
+                    <a:xfrm>
+                      <a:off x="0" y="0"/>
+                      <a:ext cx="4152900" cy="2076450"/>
+                    </a:xfrm>
+                    <a:prstGeom prst="rect">
+                      <a:avLst/>
+                    </a:prstGeom>
+                  </pic:spPr>
+                </pic:pic>
+              </a:graphicData>
+            </a:graphic>
+          </wp:inline>
+        </w:drawing>
+      </w:r>
+    </w:p>
+    <w:p>
+      <w:pPr>
+        <w:rPr>
+          <w:lang w:val="en-US"/>
+        </w:rPr>
+      </w:pPr>
+      <w:r>
+        <w:rPr>
+          <w:lang w:val="en-US"/>
+        </w:rPr>
+        <w:br w:type="page"/>
+      </w:r>
+    </w:p>
+    <w:p>
+      <w:pPr>
+        <w:rPr>
+          <w:lang w:val="en-US"/>
+        </w:rPr>
+      </w:pPr>
+    </w:p>
+    <w:p>
+      <w:pPr>
+        <w:rPr>
+          <w:rFonts w:ascii="Arial" w:hAnsi="Arial" w:cs="Arial"/>
+          <w:sz w:val="16"/>
+          <w:szCs w:val="16"/>
+          <w:lang w:val="en-US"/>
+        </w:rPr>
+      </w:pPr>
+      <w:r>
+        <w:rPr>
+          <w:rFonts w:ascii="Arial" w:hAnsi="Arial" w:cs="Arial"/>
+          <w:b/>
+          <w:bCs/>
+          <w:color w:val="FF0000"/>
+          <w:sz w:val="20"/>
+          <w:szCs w:val="20"/>
+          <w:lang w:val="en-US"/>
+        </w:rPr>
+        <w:t>------------------------------------------------------------------------------------------------------------------------------------------</w:t>
+      </w:r>
+    </w:p>
+    <w:p>
+      <w:pPr>
+        <w:rPr>
+          <w:rFonts w:ascii="Arial" w:hAnsi="Arial" w:cs="Arial"/>
+          <w:b/>
+          <w:bCs/>
+          <w:lang w:val="en-US"/>
+        </w:rPr>
+      </w:pPr>
+      <w:r>
+        <w:rPr>
+          <w:rFonts w:ascii="Arial" w:hAnsi="Arial" w:cs="Arial"/>
+          <w:b/>
+          <w:bCs/>
+          <w:lang w:val="en-US"/>
+        </w:rPr>
+        <w:t>Description :</w:t>
+      </w:r>
+    </w:p>
+    <w:p>
+      <w:pPr>
+        <w:rPr>
+          <w:rFonts w:ascii="Helvetica" w:hAnsi="Helvetica" w:cs="Helvetica"/>
+          <w:color w:val="000000"/>
+          <w:sz w:val="21"/>
+          <w:szCs w:val="21"/>
+          <w:shd w:val="clear" w:color="auto" w:fill="FFFFFF"/>
+          <w:lang w:val="en-US"/>
+        </w:rPr>
+      </w:pPr>
+      <w:r>
+        <w:rPr>
+          <w:rFonts w:ascii="Helvetica" w:hAnsi="Helvetica" w:cs="Helvetica"/>
+          <w:color w:val="000000"/>
+          <w:sz w:val="21"/>
+          <w:szCs w:val="21"/>
+          <w:shd w:val="clear" w:color="auto" w:fill="FFFFFF"/>
+          <w:lang w:val="en-US"/>
+        </w:rPr>
+        <w:t>Optimal polynomial fit</w:t>
+      </w:r>
+      <w:r>
+        <w:rPr>
+          <w:rFonts w:ascii="Helvetica" w:hAnsi="Helvetica" w:cs="Helvetica"/>
+          <w:color w:val="000000"/>
+          <w:sz w:val="21"/>
+          <w:szCs w:val="21"/>
+          <w:shd w:val="clear" w:color="auto" w:fill="FFFFFF"/>
+          <w:lang w:val="en-US"/>
+        </w:rPr>
+        <w:t>. </w:t>
+      </w:r>
+    </w:p>
+    <w:p>
+      <w:pPr>
+        <w:rPr>
+          <w:rFonts w:ascii="Arial" w:hAnsi="Arial" w:cs="Arial"/>
+          <w:b/>
+          <w:bCs/>
+          <w:lang w:val="en-US"/>
+        </w:rPr>
+      </w:pPr>
+      <w:r>
+        <w:rPr>
+          <w:rFonts w:ascii="Arial" w:hAnsi="Arial" w:cs="Arial"/>
+          <w:b/>
+          <w:bCs/>
+          <w:lang w:val="en-US"/>
+        </w:rPr>
+        <w:t>Source</w:t>
+      </w:r>
+      <w:r>
+        <w:rPr>
+          <w:rFonts w:ascii="Arial" w:hAnsi="Arial" w:cs="Arial"/>
+          <w:b/>
+          <w:bCs/>
+          <w:lang w:val="en-US"/>
+        </w:rPr>
+        <w:t>s</w:t>
+      </w:r>
+      <w:r>
+        <w:rPr>
+          <w:rFonts w:ascii="Arial" w:hAnsi="Arial" w:cs="Arial"/>
+          <w:b/>
+          <w:bCs/>
+          <w:lang w:val="en-US"/>
+        </w:rPr>
+        <w:t>:</w:t>
+      </w:r>
+    </w:p>
+    <w:p>
+      <w:pPr>
+        <w:ind w:left="708"/>
+        <w:rPr>
+          <w:rFonts w:ascii="Arial" w:hAnsi="Arial" w:cs="Arial"/>
+          <w:sz w:val="16"/>
+          <w:szCs w:val="16"/>
+          <w:lang w:val="en-US"/>
+        </w:rPr>
+      </w:pPr>
+      <w:proofErr w:type="spellStart"/>
+      <w:r>
+        <w:rPr>
+          <w:rFonts w:ascii="Arial" w:hAnsi="Arial" w:cs="Arial"/>
+          <w:sz w:val="16"/>
+          <w:szCs w:val="16"/>
+          <w:lang w:val="en-US"/>
+        </w:rPr>
+        <w:t>show_links_between_MSE_overfitting_and_underfitting</w:t>
+      </w:r>
+      <w:r>
+        <w:rPr>
+          <w:rFonts w:ascii="Arial" w:hAnsi="Arial" w:cs="Arial"/>
+          <w:sz w:val="16"/>
+          <w:szCs w:val="16"/>
+          <w:lang w:val="en-US"/>
+        </w:rPr>
+        <w:t>.ipynb</w:t>
+      </w:r>
+      <w:proofErr w:type="spellEnd"/>
+    </w:p>
+    <w:p>
+      <w:pPr>
+        <w:ind w:left="708"/>
+        <w:rPr>
+          <w:rFonts w:ascii="Arial" w:hAnsi="Arial" w:cs="Arial"/>
+          <w:sz w:val="16"/>
+          <w:szCs w:val="16"/>
+          <w:lang w:val="en-US"/>
+        </w:rPr>
+      </w:pPr>
+      <w:r>
+        <w:rPr>
+          <w:rFonts w:ascii="Arial" w:hAnsi="Arial" w:cs="Arial"/>
+          <w:sz w:val="16"/>
+          <w:szCs w:val="16"/>
+          <w:lang w:val="en-US"/>
+        </w:rPr>
+        <w:t>Optimum polynomial fit</w:t>
+      </w:r>
+      <w:r>
+        <w:rPr>
+          <w:rFonts w:ascii="Arial" w:hAnsi="Arial" w:cs="Arial"/>
+          <w:sz w:val="16"/>
+          <w:szCs w:val="16"/>
+          <w:lang w:val="en-US"/>
+        </w:rPr>
+        <w:t>.png</w:t>
+      </w:r>
+    </w:p>
+    <w:p>
+      <w:pPr>
+        <w:ind w:left="708"/>
+        <w:rPr>
+          <w:lang w:val="en-US"/>
+        </w:rPr>
+      </w:pPr>
+      <w:r>
+        <w:rPr>
+          <w:rFonts w:ascii="Arial" w:hAnsi="Arial" w:cs="Arial"/>
+          <w:sz w:val="16"/>
+          <w:szCs w:val="16"/>
+          <w:lang w:val="en-US"/>
+        </w:rPr>
+        <w:t>Optimum polynomial fit</w:t>
+      </w:r>
+      <w:r>
+        <w:rPr>
+          <w:rFonts w:ascii="Arial" w:hAnsi="Arial" w:cs="Arial"/>
+          <w:sz w:val="16"/>
+          <w:szCs w:val="16"/>
+          <w:lang w:val="en-US"/>
+        </w:rPr>
+        <w:t>.pdf</w:t>
+      </w:r>
+    </w:p>
+    <w:p>
+      <w:pPr>
+        <w:rPr>
+          <w:lang w:val="en-US"/>
+        </w:rPr>
+      </w:pPr>
+      <w:r>
+        <w:rPr>
+          <w:noProof/>
+          <w:lang w:val="en-US"/>
+        </w:rPr>
+        <w:drawing>
+          <wp:inline distT="0" distB="0" distL="0" distR="0" wp14:anchorId="3F7819C0" wp14:editId="7FE59D82">
+            <wp:extent cx="3718560" cy="1859280"/>
+            <wp:effectExtent l="0" t="0" r="0" b="7620"/>
+            <wp:docPr id="9" name="Image 9"/>
+            <wp:cNvGraphicFramePr>
+              <a:graphicFrameLocks xmlns:a="http://schemas.openxmlformats.org/drawingml/2006/main" noChangeAspect="1"/>
+            </wp:cNvGraphicFramePr>
+            <a:graphic xmlns:a="http://schemas.openxmlformats.org/drawingml/2006/main">
+              <a:graphicData uri="http://schemas.openxmlformats.org/drawingml/2006/picture">
+                <pic:pic xmlns:pic="http://schemas.openxmlformats.org/drawingml/2006/picture">
+                  <pic:nvPicPr>
+                    <pic:cNvPr id="9" name="Image 9"/>
+                    <pic:cNvPicPr/>
+                  </pic:nvPicPr>
+                  <pic:blipFill>
+                    <a:blip r:embed="rId17">
+                      <a:extLst>
+                        <a:ext uri="{28A0092B-C50C-407E-A947-70E740481C1C}">
+                          <a14:useLocalDpi xmlns:a14="http://schemas.microsoft.com/office/drawing/2010/main" val="0"/>
+                        </a:ext>
+                      </a:extLst>
+                    </a:blip>
+                    <a:stretch>
+                      <a:fillRect/>
+                    </a:stretch>
+                  </pic:blipFill>
+                  <pic:spPr>
+                    <a:xfrm>
+                      <a:off x="0" y="0"/>
+                      <a:ext cx="3718560" cy="1859280"/>
+                    </a:xfrm>
+                    <a:prstGeom prst="rect">
+                      <a:avLst/>
+                    </a:prstGeom>
+                  </pic:spPr>
+                </pic:pic>
+              </a:graphicData>
+            </a:graphic>
+          </wp:inline>
+        </w:drawing>
+      </w:r>
+    </w:p>
+    <w:p>
+      <w:pPr>
+        <w:rPr>
+          <w:rFonts w:ascii="Arial" w:hAnsi="Arial" w:cs="Arial"/>
+          <w:sz w:val="16"/>
+          <w:szCs w:val="16"/>
+          <w:lang w:val="en-US"/>
+        </w:rPr>
+      </w:pPr>
+      <w:r>
+        <w:rPr>
+          <w:rFonts w:ascii="Arial" w:hAnsi="Arial" w:cs="Arial"/>
+          <w:b/>
+          <w:bCs/>
+          <w:color w:val="FF0000"/>
+          <w:sz w:val="20"/>
+          <w:szCs w:val="20"/>
+          <w:lang w:val="en-US"/>
+        </w:rPr>
+        <w:t>------------------------------------------------------------------------------------------------------------------------------------------</w:t>
+      </w:r>
+    </w:p>
+    <w:p>
+      <w:pPr>
+        <w:rPr>
+          <w:rFonts w:ascii="Arial" w:hAnsi="Arial" w:cs="Arial"/>
+          <w:b/>
+          <w:bCs/>
+          <w:lang w:val="en-US"/>
+        </w:rPr>
+      </w:pPr>
+      <w:r>
+        <w:rPr>
+          <w:rFonts w:ascii="Arial" w:hAnsi="Arial" w:cs="Arial"/>
+          <w:b/>
+          <w:bCs/>
+          <w:lang w:val="en-US"/>
+        </w:rPr>
+        <w:t>Description :</w:t>
+      </w:r>
+    </w:p>
+    <w:p>
+      <w:pPr>
+        <w:rPr>
+          <w:rFonts w:ascii="Helvetica" w:hAnsi="Helvetica" w:cs="Helvetica"/>
+          <w:color w:val="000000"/>
+          <w:sz w:val="21"/>
+          <w:szCs w:val="21"/>
+          <w:shd w:val="clear" w:color="auto" w:fill="FFFFFF"/>
+          <w:lang w:val="en-US"/>
+        </w:rPr>
+      </w:pPr>
+      <w:r>
+        <w:rPr>
+          <w:rFonts w:ascii="Helvetica" w:hAnsi="Helvetica" w:cs="Helvetica"/>
+          <w:color w:val="000000"/>
+          <w:sz w:val="21"/>
+          <w:szCs w:val="21"/>
+          <w:shd w:val="clear" w:color="auto" w:fill="FFFFFF"/>
+          <w:lang w:val="en-US"/>
+        </w:rPr>
+        <w:t xml:space="preserve">How does the </w:t>
+      </w:r>
+      <w:r>
+        <w:rPr>
+          <w:rFonts w:ascii="Helvetica" w:hAnsi="Helvetica" w:cs="Helvetica"/>
+          <w:color w:val="000000"/>
+          <w:sz w:val="21"/>
+          <w:szCs w:val="21"/>
+          <w:shd w:val="clear" w:color="auto" w:fill="FFFFFF"/>
+          <w:lang w:val="en-US"/>
+        </w:rPr>
+        <w:t>MSE var</w:t>
+      </w:r>
+      <w:r>
+        <w:rPr>
+          <w:rFonts w:ascii="Helvetica" w:hAnsi="Helvetica" w:cs="Helvetica"/>
+          <w:color w:val="000000"/>
+          <w:sz w:val="21"/>
+          <w:szCs w:val="21"/>
+          <w:shd w:val="clear" w:color="auto" w:fill="FFFFFF"/>
+          <w:lang w:val="en-US"/>
+        </w:rPr>
+        <w:t>y</w:t>
+      </w:r>
+      <w:r>
+        <w:rPr>
+          <w:rFonts w:ascii="Helvetica" w:hAnsi="Helvetica" w:cs="Helvetica"/>
+          <w:color w:val="000000"/>
+          <w:sz w:val="21"/>
+          <w:szCs w:val="21"/>
+          <w:shd w:val="clear" w:color="auto" w:fill="FFFFFF"/>
+          <w:lang w:val="en-US"/>
+        </w:rPr>
+        <w:t xml:space="preserve"> with polynomial </w:t>
+      </w:r>
+      <w:r>
+        <w:rPr>
+          <w:rFonts w:ascii="Helvetica" w:hAnsi="Helvetica" w:cs="Helvetica"/>
+          <w:color w:val="000000"/>
+          <w:sz w:val="21"/>
+          <w:szCs w:val="21"/>
+          <w:shd w:val="clear" w:color="auto" w:fill="FFFFFF"/>
+          <w:lang w:val="en-US"/>
+        </w:rPr>
+        <w:t>degree</w:t>
+      </w:r>
+      <w:r>
+        <w:rPr>
+          <w:rFonts w:ascii="Helvetica" w:hAnsi="Helvetica" w:cs="Helvetica"/>
+          <w:color w:val="000000"/>
+          <w:sz w:val="21"/>
+          <w:szCs w:val="21"/>
+          <w:shd w:val="clear" w:color="auto" w:fill="FFFFFF"/>
+          <w:lang w:val="en-US"/>
+        </w:rPr>
+        <w:t>?</w:t>
+      </w:r>
+    </w:p>
+    <w:p>
+      <w:pPr>
+        <w:rPr>
+          <w:rFonts w:ascii="Arial" w:hAnsi="Arial" w:cs="Arial"/>
+          <w:b/>
+          <w:bCs/>
+          <w:lang w:val="en-US"/>
+        </w:rPr>
+      </w:pPr>
+      <w:r>
+        <w:rPr>
+          <w:rFonts w:ascii="Arial" w:hAnsi="Arial" w:cs="Arial"/>
+          <w:b/>
+          <w:bCs/>
+          <w:lang w:val="en-US"/>
+        </w:rPr>
+        <w:t>Source</w:t>
+      </w:r>
+      <w:r>
+        <w:rPr>
+          <w:rFonts w:ascii="Arial" w:hAnsi="Arial" w:cs="Arial"/>
+          <w:b/>
+          <w:bCs/>
+          <w:lang w:val="en-US"/>
+        </w:rPr>
+        <w:t>s</w:t>
+      </w:r>
+      <w:r>
+        <w:rPr>
+          <w:rFonts w:ascii="Arial" w:hAnsi="Arial" w:cs="Arial"/>
+          <w:b/>
+          <w:bCs/>
+          <w:lang w:val="en-US"/>
+        </w:rPr>
+        <w:t>:</w:t>
+      </w:r>
+    </w:p>
+    <w:p>
+      <w:pPr>
+        <w:ind w:left="708"/>
+        <w:rPr>
+          <w:rFonts w:ascii="Arial" w:hAnsi="Arial" w:cs="Arial"/>
+          <w:sz w:val="16"/>
+          <w:szCs w:val="16"/>
+          <w:lang w:val="en-US"/>
+        </w:rPr>
+      </w:pPr>
+      <w:proofErr w:type="spellStart"/>
+      <w:r>
+        <w:rPr>
+          <w:rFonts w:ascii="Arial" w:hAnsi="Arial" w:cs="Arial"/>
+          <w:sz w:val="16"/>
+          <w:szCs w:val="16"/>
+          <w:lang w:val="en-US"/>
+        </w:rPr>
+        <w:t>show_links_between_MSE_overfitting_and_underfitting</w:t>
+      </w:r>
+      <w:r>
+        <w:rPr>
+          <w:rFonts w:ascii="Arial" w:hAnsi="Arial" w:cs="Arial"/>
+          <w:sz w:val="16"/>
+          <w:szCs w:val="16"/>
+          <w:lang w:val="en-US"/>
+        </w:rPr>
+        <w:t>.ipynb</w:t>
+      </w:r>
+      <w:proofErr w:type="spellEnd"/>
+    </w:p>
+    <w:p>
+      <w:pPr>
+        <w:ind w:left="708"/>
+        <w:rPr>
+          <w:rFonts w:ascii="Arial" w:hAnsi="Arial" w:cs="Arial"/>
+          <w:sz w:val="16"/>
+          <w:szCs w:val="16"/>
+          <w:lang w:val="en-US"/>
+        </w:rPr>
+      </w:pPr>
+      <w:r>
+        <w:rPr>
+          <w:rFonts w:ascii="Arial" w:hAnsi="Arial" w:cs="Arial"/>
+          <w:sz w:val="16"/>
+          <w:szCs w:val="16"/>
+          <w:lang w:val="en-US"/>
+        </w:rPr>
+        <w:t>MSE varies with polynomial degree</w:t>
+      </w:r>
+      <w:r>
+        <w:rPr>
+          <w:rFonts w:ascii="Arial" w:hAnsi="Arial" w:cs="Arial"/>
+          <w:sz w:val="16"/>
+          <w:szCs w:val="16"/>
+          <w:lang w:val="en-US"/>
+        </w:rPr>
+        <w:t>.png</w:t>
+      </w:r>
+    </w:p>
+    <w:p>
+      <w:pPr>
+        <w:ind w:left="708"/>
+        <w:rPr>
+          <w:lang w:val="en-US"/>
+        </w:rPr>
+      </w:pPr>
+      <w:r>
+        <w:rPr>
+          <w:rFonts w:ascii="Arial" w:hAnsi="Arial" w:cs="Arial"/>
+          <w:sz w:val="16"/>
+          <w:szCs w:val="16"/>
+          <w:lang w:val="en-US"/>
+        </w:rPr>
+        <w:t>MSE varies with polynomial degree</w:t>
+      </w:r>
+      <w:r>
+        <w:rPr>
+          <w:rFonts w:ascii="Arial" w:hAnsi="Arial" w:cs="Arial"/>
+          <w:sz w:val="16"/>
+          <w:szCs w:val="16"/>
+          <w:lang w:val="en-US"/>
+        </w:rPr>
+        <w:t>.pdf</w:t>
+      </w:r>
+    </w:p>
+    <w:p>
+      <w:pPr>
+        <w:rPr>
+          <w:lang w:val="en-US"/>
+        </w:rPr>
+      </w:pPr>
+      <w:r>
+        <w:rPr>
+          <w:noProof/>
+          <w:lang w:val="en-US"/>
+        </w:rPr>
+        <w:drawing>
+          <wp:inline distT="0" distB="0" distL="0" distR="0" wp14:anchorId="0A7FAF2C" wp14:editId="1BDDB536">
+            <wp:extent cx="3749040" cy="1874520"/>
+            <wp:effectExtent l="0" t="0" r="3810" b="0"/>
+            <wp:docPr id="10" name="Image 10"/>
+            <wp:cNvGraphicFramePr>
+              <a:graphicFrameLocks xmlns:a="http://schemas.openxmlformats.org/drawingml/2006/main" noChangeAspect="1"/>
+            </wp:cNvGraphicFramePr>
+            <a:graphic xmlns:a="http://schemas.openxmlformats.org/drawingml/2006/main">
+              <a:graphicData uri="http://schemas.openxmlformats.org/drawingml/2006/picture">
+                <pic:pic xmlns:pic="http://schemas.openxmlformats.org/drawingml/2006/picture">
+                  <pic:nvPicPr>
+                    <pic:cNvPr id="10" name="Image 10"/>
+                    <pic:cNvPicPr/>
+                  </pic:nvPicPr>
+                  <pic:blipFill>
+                    <a:blip r:embed="rId18">
+                      <a:extLst>
+                        <a:ext uri="{28A0092B-C50C-407E-A947-70E740481C1C}">
+                          <a14:useLocalDpi xmlns:a14="http://schemas.microsoft.com/office/drawing/2010/main" val="0"/>
+                        </a:ext>
+                      </a:extLst>
+                    </a:blip>
+                    <a:stretch>
+                      <a:fillRect/>
+                    </a:stretch>
+                  </pic:blipFill>
+                  <pic:spPr>
+                    <a:xfrm>
+                      <a:off x="0" y="0"/>
+                      <a:ext cx="3749040" cy="1874520"/>
+                    </a:xfrm>
+                    <a:prstGeom prst="rect">
+                      <a:avLst/>
+                    </a:prstGeom>
+                  </pic:spPr>
+                </pic:pic>
+              </a:graphicData>
+            </a:graphic>
+          </wp:inline>
+        </w:drawing>
+      </w:r>
+    </w:p>
+    <w:p>
+      <w:pPr>
+        <w:rPr>
+          <w:rFonts w:ascii="Arial" w:hAnsi="Arial" w:cs="Arial"/>
+          <w:b/>
+          <w:bCs/>
+          <w:color w:val="FF0000"/>
+          <w:sz w:val="20"/>
+          <w:szCs w:val="20"/>
+          <w:lang w:val="en-US"/>
+        </w:rPr>
+      </w:pPr>
+      <w:r>
+        <w:rPr>
+          <w:rFonts w:ascii="Arial" w:hAnsi="Arial" w:cs="Arial"/>
+          <w:b/>
+          <w:bCs/>
+          <w:color w:val="FF0000"/>
+          <w:sz w:val="20"/>
+          <w:szCs w:val="20"/>
+          <w:lang w:val="en-US"/>
+        </w:rPr>
+        <w:br w:type="page"/>
+      </w:r>
+    </w:p>
+    <w:p>
+      <w:pPr>
+        <w:rPr>
+          <w:rFonts w:ascii="Arial" w:hAnsi="Arial" w:cs="Arial"/>
+          <w:sz w:val="16"/>
+          <w:szCs w:val="16"/>
+          <w:lang w:val="en-US"/>
+        </w:rPr>
+      </w:pPr>
+      <w:r>
+        <w:rPr>
+          <w:rFonts w:ascii="Arial" w:hAnsi="Arial" w:cs="Arial"/>
+          <w:b/>
+          <w:bCs/>
+          <w:color w:val="FF0000"/>
+          <w:sz w:val="20"/>
+          <w:szCs w:val="20"/>
+          <w:lang w:val="en-US"/>
+        </w:rPr>
+        <w:lastRenderedPageBreak/>
+        <w:t>------------------------------------------------------------------------------------------------------------------------------------------</w:t>
+      </w:r>
+    </w:p>
+    <w:p>
+      <w:pPr>
+        <w:rPr>
+          <w:rFonts w:ascii="Arial" w:hAnsi="Arial" w:cs="Arial"/>
+          <w:b/>
+          <w:bCs/>
+          <w:lang w:val="en-US"/>
+        </w:rPr>
+      </w:pPr>
+      <w:r>
+        <w:rPr>
+          <w:rFonts w:ascii="Arial" w:hAnsi="Arial" w:cs="Arial"/>
+          <w:b/>
+          <w:bCs/>
+          <w:lang w:val="en-US"/>
+        </w:rPr>
+        <w:t>Description :</w:t>
+      </w:r>
+    </w:p>
+    <w:p>
+      <w:pPr>
+        <w:rPr>
+          <w:rFonts w:ascii="Helvetica" w:hAnsi="Helvetica" w:cs="Helvetica"/>
+          <w:color w:val="000000"/>
+          <w:sz w:val="21"/>
+          <w:szCs w:val="21"/>
+          <w:shd w:val="clear" w:color="auto" w:fill="FFFFFF"/>
+          <w:lang w:val="en-US"/>
+        </w:rPr>
+      </w:pPr>
+      <w:r>
+        <w:rPr>
+          <w:rFonts w:ascii="Helvetica" w:hAnsi="Helvetica" w:cs="Helvetica"/>
+          <w:color w:val="000000"/>
+          <w:sz w:val="21"/>
+          <w:szCs w:val="21"/>
+          <w:shd w:val="clear" w:color="auto" w:fill="FFFFFF"/>
+          <w:lang w:val="en-US"/>
+        </w:rPr>
+        <w:t>Various examples of polynomial fits</w:t>
+      </w:r>
+      <w:r>
+        <w:rPr>
+          <w:rFonts w:ascii="Helvetica" w:hAnsi="Helvetica" w:cs="Helvetica"/>
+          <w:color w:val="000000"/>
+          <w:sz w:val="21"/>
+          <w:szCs w:val="21"/>
+          <w:shd w:val="clear" w:color="auto" w:fill="FFFFFF"/>
+          <w:lang w:val="en-US"/>
+        </w:rPr>
+        <w:t xml:space="preserve"> showing bias and variability</w:t>
+      </w:r>
+    </w:p>
+    <w:p>
+      <w:pPr>
+        <w:rPr>
+          <w:rFonts w:ascii="Arial" w:hAnsi="Arial" w:cs="Arial"/>
+          <w:b/>
+          <w:bCs/>
+          <w:lang w:val="en-US"/>
+        </w:rPr>
+      </w:pPr>
+      <w:r>
+        <w:rPr>
+          <w:rFonts w:ascii="Arial" w:hAnsi="Arial" w:cs="Arial"/>
+          <w:b/>
+          <w:bCs/>
+          <w:lang w:val="en-US"/>
+        </w:rPr>
+        <w:t>Source</w:t>
+      </w:r>
+      <w:r>
+        <w:rPr>
+          <w:rFonts w:ascii="Arial" w:hAnsi="Arial" w:cs="Arial"/>
+          <w:b/>
+          <w:bCs/>
+          <w:lang w:val="en-US"/>
+        </w:rPr>
+        <w:t>s</w:t>
+      </w:r>
+      <w:r>
+        <w:rPr>
+          <w:rFonts w:ascii="Arial" w:hAnsi="Arial" w:cs="Arial"/>
+          <w:b/>
+          <w:bCs/>
+          <w:lang w:val="en-US"/>
+        </w:rPr>
+        <w:t>:</w:t>
+      </w:r>
+    </w:p>
+    <w:p>
+      <w:pPr>
+        <w:ind w:left="708"/>
+        <w:rPr>
+          <w:rFonts w:ascii="Arial" w:hAnsi="Arial" w:cs="Arial"/>
+          <w:sz w:val="16"/>
+          <w:szCs w:val="16"/>
+          <w:lang w:val="en-US"/>
+        </w:rPr>
+      </w:pPr>
+      <w:proofErr w:type="spellStart"/>
+      <w:r>
+        <w:rPr>
+          <w:rFonts w:ascii="Arial" w:hAnsi="Arial" w:cs="Arial"/>
+          <w:sz w:val="16"/>
+          <w:szCs w:val="16"/>
+          <w:lang w:val="en-US"/>
+        </w:rPr>
+        <w:t>show_links_between_MSE_overfitting_and_underfitting</w:t>
+      </w:r>
+      <w:r>
+        <w:rPr>
+          <w:rFonts w:ascii="Arial" w:hAnsi="Arial" w:cs="Arial"/>
+          <w:sz w:val="16"/>
+          <w:szCs w:val="16"/>
+          <w:lang w:val="en-US"/>
+        </w:rPr>
+        <w:t>.ipynb</w:t>
+      </w:r>
+      <w:proofErr w:type="spellEnd"/>
+    </w:p>
+    <w:p>
+      <w:pPr>
+        <w:ind w:left="708"/>
+        <w:rPr>
+          <w:rFonts w:ascii="Arial" w:hAnsi="Arial" w:cs="Arial"/>
+          <w:sz w:val="16"/>
+          <w:szCs w:val="16"/>
+          <w:lang w:val="en-US"/>
+        </w:rPr>
+      </w:pPr>
+      <w:r>
+        <w:rPr>
+          <w:rFonts w:ascii="Arial" w:hAnsi="Arial" w:cs="Arial"/>
+          <w:sz w:val="16"/>
+          <w:szCs w:val="16"/>
+          <w:lang w:val="en-US"/>
+        </w:rPr>
+        <w:t>Various examples of polynomial fits</w:t>
+      </w:r>
+      <w:r>
+        <w:rPr>
+          <w:rFonts w:ascii="Arial" w:hAnsi="Arial" w:cs="Arial"/>
+          <w:sz w:val="16"/>
+          <w:szCs w:val="16"/>
+          <w:lang w:val="en-US"/>
+        </w:rPr>
+        <w:t>.png</w:t>
+      </w:r>
+    </w:p>
+    <w:p>
+      <w:pPr>
+        <w:ind w:left="708"/>
+        <w:rPr>
+          <w:lang w:val="en-US"/>
+        </w:rPr>
+      </w:pPr>
+      <w:r>
+        <w:rPr>
+          <w:rFonts w:ascii="Arial" w:hAnsi="Arial" w:cs="Arial"/>
+          <w:sz w:val="16"/>
+          <w:szCs w:val="16"/>
+          <w:lang w:val="en-US"/>
+        </w:rPr>
+        <w:t>Various examples of polynomial fits</w:t>
+      </w:r>
+      <w:r>
+        <w:rPr>
+          <w:rFonts w:ascii="Arial" w:hAnsi="Arial" w:cs="Arial"/>
+          <w:sz w:val="16"/>
+          <w:szCs w:val="16"/>
+          <w:lang w:val="en-US"/>
+        </w:rPr>
+        <w:t>.pdf</w:t>
+      </w:r>
+    </w:p>
+    <w:p>
+      <w:pPr>
+        <w:rPr>
+          <w:lang w:val="en-US"/>
+        </w:rPr>
+      </w:pPr>
+      <w:r>
+        <w:rPr>
+          <w:noProof/>
+          <w:lang w:val="en-US"/>
+        </w:rPr>
+        <w:drawing>
+          <wp:inline distT="0" distB="0" distL="0" distR="0" wp14:anchorId="1E849FCF" wp14:editId="08F797D1">
+            <wp:extent cx="3172361" cy="2719070"/>
+            <wp:effectExtent l="0" t="0" r="9525" b="5080"/>
+            <wp:docPr id="11" name="Image 11"/>
+            <wp:cNvGraphicFramePr>
+              <a:graphicFrameLocks xmlns:a="http://schemas.openxmlformats.org/drawingml/2006/main" noChangeAspect="1"/>
+            </wp:cNvGraphicFramePr>
+            <a:graphic xmlns:a="http://schemas.openxmlformats.org/drawingml/2006/main">
+              <a:graphicData uri="http://schemas.openxmlformats.org/drawingml/2006/picture">
+                <pic:pic xmlns:pic="http://schemas.openxmlformats.org/drawingml/2006/picture">
+                  <pic:nvPicPr>
+                    <pic:cNvPr id="11" name="Image 11"/>
+                    <pic:cNvPicPr/>
+                  </pic:nvPicPr>
+                  <pic:blipFill>
+                    <a:blip r:embed="rId19" cstate="print">
+                      <a:extLst>
+                        <a:ext uri="{28A0092B-C50C-407E-A947-70E740481C1C}">
+                          <a14:useLocalDpi xmlns:a14="http://schemas.microsoft.com/office/drawing/2010/main" val="0"/>
+                        </a:ext>
+                      </a:extLst>
+                    </a:blip>
+                    <a:stretch>
+                      <a:fillRect/>
+                    </a:stretch>
+                  </pic:blipFill>
+                  <pic:spPr>
+                    <a:xfrm>
+                      <a:off x="0" y="0"/>
+                      <a:ext cx="3210757" cy="2751980"/>
                     </a:xfrm>
                     <a:prstGeom prst="rect">
                       <a:avLst/>

</xml_diff>